<commit_message>
add pagination, forgot password, refresh token
</commit_message>
<xml_diff>
--- a/noteFrontend.docx
+++ b/noteFrontend.docx
@@ -1329,6 +1329,51 @@
         </w:rPr>
         <w:t>Tóm lại, hãy sử dụng FormData khi bạn cần xử lý tệp tin hoặc dữ liệu phức tạp mà useState không hỗ trợ tốt, còn useState sẽ phù hợp cho các form đơn giản, không có tệp tin.</w:t>
       </w:r>
+    </w:p>
+    <w:p>
+      <w:pPr>
+        <w:rPr>
+          <w:rFonts w:ascii="Arial" w:hAnsi="Arial" w:cs="Arial"/>
+          <w:sz w:val="28"/>
+          <w:szCs w:val="28"/>
+        </w:rPr>
+      </w:pPr>
+    </w:p>
+    <w:p>
+      <w:pPr>
+        <w:rPr>
+          <w:rFonts w:ascii="Arial" w:hAnsi="Arial" w:cs="Arial"/>
+          <w:sz w:val="28"/>
+          <w:szCs w:val="28"/>
+        </w:rPr>
+      </w:pPr>
+      <w:r>
+        <w:rPr>
+          <w:rFonts w:ascii="Arial" w:hAnsi="Arial" w:cs="Arial"/>
+          <w:b/>
+          <w:bCs/>
+          <w:sz w:val="28"/>
+          <w:szCs w:val="28"/>
+        </w:rPr>
+        <w:t>Axios Interceptors</w:t>
+      </w:r>
+      <w:r>
+        <w:rPr>
+          <w:rFonts w:ascii="Arial" w:hAnsi="Arial" w:cs="Arial"/>
+          <w:sz w:val="28"/>
+          <w:szCs w:val="28"/>
+        </w:rPr>
+        <w:t xml:space="preserve"> là một tính năng mạnh mẽ của Axios (một thư viện HTTP client cho JavaScript) cho phép bạn can thiệp vào các request hoặc response trước khi chúng được xử lý bởi then hoặc catch. Bạn có thể sử dụng interceptors để thêm logic tùy chỉnh vào mỗi request hoặc response, như thêm token xác thực, xử lý lỗi chung, hoặc thay đổi dữ liệu</w:t>
+      </w:r>
+    </w:p>
+    <w:p>
+      <w:pPr>
+        <w:rPr>
+          <w:rFonts w:ascii="Arial" w:hAnsi="Arial" w:cs="Arial"/>
+          <w:sz w:val="28"/>
+          <w:szCs w:val="28"/>
+        </w:rPr>
+      </w:pPr>
     </w:p>
     <w:p>
       <w:pPr>

</xml_diff>